<commit_message>
update on the report
</commit_message>
<xml_diff>
--- a/Circular_Task_REPORT.docx
+++ b/Circular_Task_REPORT.docx
@@ -114,7 +114,47 @@
         <w:rPr>
           <w:lang w:val="en-US"/>
         </w:rPr>
-        <w:t>This report details the analysis of human performance data collected during a circular targeting task. The primary objective was to quantify participant accuracy and movement kinematics. The transition from raw logging to a scientifically valid analysis environment presented several non-trivial challenges, which we resolved through robust data handling. This document outlines the three most significant technical hurdles resolved and the methods employed to verify the correctness of our resulting metrics.</w:t>
+        <w:t xml:space="preserve">This report details the analysis of human performance data collected during a circular targeting task. </w:t>
+      </w:r>
+      <w:r>
+        <w:rPr>
+          <w:lang w:val="en-US"/>
+        </w:rPr>
+        <w:t>We used the data provided in the assignment but also data that we collected ourselves on MouseReMoCo.</w:t>
+      </w:r>
+    </w:p>
+    <w:p>
+      <w:pPr>
+        <w:jc w:val="both"/>
+        <w:rPr>
+          <w:lang w:val="en-US"/>
+        </w:rPr>
+      </w:pPr>
+      <w:r>
+        <w:rPr>
+          <w:lang w:val="en-US"/>
+        </w:rPr>
+        <w:t>The team was composed of Alexis Lagarde and Antoine Lescarboura. Alexis’ part was principally the signals over time (on both datasets) while Antoine’s was more the position plots (on both datasets too). Only one member was supposed to merge on GitHub, so Alexis took this role.</w:t>
+      </w:r>
+    </w:p>
+    <w:p>
+      <w:pPr>
+        <w:jc w:val="both"/>
+        <w:rPr>
+          <w:lang w:val="en-US"/>
+        </w:rPr>
+      </w:pPr>
+      <w:r>
+        <w:rPr>
+          <w:lang w:val="en-US"/>
+        </w:rPr>
+        <w:t xml:space="preserve">In this report, we will present the principal difficulties that we encountered during this project, the solutions that we found to counter them, and the verification and validation methods that we used to ensure the accuracy of our </w:t>
+      </w:r>
+      <w:r>
+        <w:rPr>
+          <w:lang w:val="en-US"/>
+        </w:rPr>
+        <w:t>results.</w:t>
       </w:r>
     </w:p>
     <w:p>
@@ -190,17 +230,6 @@
     </w:p>
     <w:p>
       <w:pPr>
-        <w:pStyle w:val="Paragraphedeliste"/>
-        <w:jc w:val="both"/>
-        <w:rPr>
-          <w:b/>
-          <w:bCs/>
-          <w:lang w:val="en-US"/>
-        </w:rPr>
-      </w:pPr>
-    </w:p>
-    <w:p>
-      <w:pPr>
         <w:jc w:val="both"/>
         <w:rPr>
           <w:b/>
@@ -311,13 +340,7 @@
         <w:rPr>
           <w:lang w:val="en-US"/>
         </w:rPr>
-        <w:t xml:space="preserve">” file to </w:t>
-      </w:r>
-      <w:r>
-        <w:rPr>
-          <w:lang w:val="en-US"/>
-        </w:rPr>
-        <w:t xml:space="preserve">separate each record. It worked for the teacher’s dataset, but not for ours. </w:t>
+        <w:t xml:space="preserve">” file to separate each record. It worked for the teacher’s dataset, but not for ours. </w:t>
       </w:r>
     </w:p>
     <w:p>
@@ -375,28 +398,24 @@
         </w:rPr>
         <w:t>. This file contained explicit, time-stamped markers (like "</w:t>
       </w:r>
-      <w:proofErr w:type="spellStart"/>
       <w:r>
         <w:rPr>
           <w:lang w:val="en-US"/>
         </w:rPr>
         <w:t>DoRecord</w:t>
       </w:r>
-      <w:proofErr w:type="spellEnd"/>
       <w:r>
         <w:rPr>
           <w:lang w:val="en-US"/>
         </w:rPr>
         <w:t>" and "</w:t>
       </w:r>
-      <w:proofErr w:type="spellStart"/>
       <w:r>
         <w:rPr>
           <w:lang w:val="en-US"/>
         </w:rPr>
         <w:t>DoPause</w:t>
       </w:r>
-      <w:proofErr w:type="spellEnd"/>
       <w:r>
         <w:rPr>
           <w:lang w:val="en-US"/>
@@ -407,19 +426,7 @@
         <w:rPr>
           <w:lang w:val="en-US"/>
         </w:rPr>
-        <w:t xml:space="preserve"> and attributing all the lines having a timestamp between the s</w:t>
-      </w:r>
-      <w:r>
-        <w:rPr>
-          <w:lang w:val="en-US"/>
-        </w:rPr>
-        <w:t>t</w:t>
-      </w:r>
-      <w:r>
-        <w:rPr>
-          <w:lang w:val="en-US"/>
-        </w:rPr>
-        <w:t>art and the end of each record</w:t>
+        <w:t xml:space="preserve"> and attributing all the lines having a timestamp between the start and the end of each record</w:t>
       </w:r>
       <w:r>
         <w:rPr>
@@ -439,14 +446,6 @@
         </w:rPr>
         <w:t>.</w:t>
       </w:r>
-    </w:p>
-    <w:p>
-      <w:pPr>
-        <w:jc w:val="both"/>
-        <w:rPr>
-          <w:lang w:val="en-US"/>
-        </w:rPr>
-      </w:pPr>
     </w:p>
     <w:p>
       <w:pPr>
@@ -466,6 +465,7 @@
           <w:u w:val="single"/>
           <w:lang w:val="en-US"/>
         </w:rPr>
+        <w:lastRenderedPageBreak/>
         <w:t xml:space="preserve">Defining targets </w:t>
       </w:r>
     </w:p>
@@ -481,22 +481,7 @@
         <w:rPr>
           <w:lang w:val="en-US"/>
         </w:rPr>
-        <w:lastRenderedPageBreak/>
-        <w:t xml:space="preserve">The round graphs reproducing the mouse trajectory were also reproducing the target of </w:t>
-      </w:r>
-      <w:proofErr w:type="spellStart"/>
-      <w:r>
-        <w:rPr>
-          <w:lang w:val="en-US"/>
-        </w:rPr>
-        <w:t>MouseReMoCo</w:t>
-      </w:r>
-      <w:proofErr w:type="spellEnd"/>
-      <w:r>
-        <w:rPr>
-          <w:lang w:val="en-US"/>
-        </w:rPr>
-        <w:t xml:space="preserve">. </w:t>
+        <w:t xml:space="preserve">The round graphs reproducing the mouse trajectory were also reproducing the target of MouseReMoCo. </w:t>
       </w:r>
     </w:p>
     <w:p>
@@ -517,13 +502,7 @@
           <w:lang w:val="en-US"/>
         </w:rPr>
         <w:br/>
-        <w:t xml:space="preserve">We then realized that the necessary values were disponible in </w:t>
-      </w:r>
-      <w:r>
-        <w:rPr>
-          <w:lang w:val="en-US"/>
-        </w:rPr>
-        <w:t>“</w:t>
+        <w:t>We then realized that the necessary values were disponible in “</w:t>
       </w:r>
       <w:r>
         <w:rPr>
@@ -541,61 +520,7 @@
         <w:rPr>
           <w:lang w:val="en-US"/>
         </w:rPr>
-        <w:t>”</w:t>
-      </w:r>
-      <w:r>
-        <w:rPr>
-          <w:lang w:val="en-US"/>
-        </w:rPr>
-        <w:t xml:space="preserve"> so we used this </w:t>
-      </w:r>
-      <w:r>
-        <w:rPr>
-          <w:lang w:val="en-US"/>
-        </w:rPr>
-        <w:t xml:space="preserve">the </w:t>
-      </w:r>
-      <w:proofErr w:type="spellStart"/>
-      <w:r>
-        <w:rPr>
-          <w:lang w:val="en-US"/>
-        </w:rPr>
-        <w:t>InternalRadius</w:t>
-      </w:r>
-      <w:proofErr w:type="spellEnd"/>
-      <w:r>
-        <w:rPr>
-          <w:lang w:val="en-US"/>
-        </w:rPr>
-        <w:t xml:space="preserve">, </w:t>
-      </w:r>
-      <w:proofErr w:type="spellStart"/>
-      <w:r>
-        <w:rPr>
-          <w:lang w:val="en-US"/>
-        </w:rPr>
-        <w:t>ExternalRadius</w:t>
-      </w:r>
-      <w:proofErr w:type="spellEnd"/>
-      <w:r>
-        <w:rPr>
-          <w:lang w:val="en-US"/>
-        </w:rPr>
-        <w:t xml:space="preserve"> and </w:t>
-      </w:r>
-      <w:proofErr w:type="spellStart"/>
-      <w:r>
-        <w:rPr>
-          <w:lang w:val="en-US"/>
-        </w:rPr>
-        <w:t>CursorRadius</w:t>
-      </w:r>
-      <w:proofErr w:type="spellEnd"/>
-      <w:r>
-        <w:rPr>
-          <w:lang w:val="en-US"/>
-        </w:rPr>
-        <w:t xml:space="preserve"> to compute these targets.</w:t>
+        <w:t>” so we used this the InternalRadius, ExternalRadius and CursorRadius to compute these targets.</w:t>
       </w:r>
     </w:p>
     <w:p>
@@ -665,26 +590,96 @@
     </w:p>
     <w:p>
       <w:pPr>
-        <w:jc w:val="both"/>
-        <w:rPr>
-          <w:lang w:val="en-US"/>
-        </w:rPr>
-      </w:pPr>
-    </w:p>
-    <w:p>
-      <w:pPr>
-        <w:jc w:val="both"/>
-        <w:rPr>
-          <w:lang w:val="en-US"/>
-        </w:rPr>
-      </w:pPr>
+        <w:pStyle w:val="Paragraphedeliste"/>
+        <w:numPr>
+          <w:ilvl w:val="1"/>
+          <w:numId w:val="9"/>
+        </w:numPr>
+        <w:jc w:val="both"/>
+        <w:rPr>
+          <w:u w:val="single"/>
+          <w:lang w:val="en-US"/>
+        </w:rPr>
+      </w:pPr>
+      <w:r>
+        <w:rPr>
+          <w:u w:val="single"/>
+          <w:lang w:val="en-US"/>
+        </w:rPr>
+        <w:t>Last minute problem</w:t>
+      </w:r>
+    </w:p>
+    <w:p>
+      <w:pPr>
+        <w:jc w:val="both"/>
+        <w:rPr>
+          <w:lang w:val="en-US"/>
+        </w:rPr>
+      </w:pPr>
+      <w:r>
+        <w:rPr>
+          <w:lang w:val="en-US"/>
+        </w:rPr>
+        <w:t>We sadly had a last-minute problem with the code and our own data. Indeed, the code worked with both datasets when we last tested it, but we must have lost a part or done an error in the commits because now we can’t have exactly what we had before.</w:t>
+      </w:r>
+    </w:p>
+    <w:p>
+      <w:pPr>
+        <w:jc w:val="both"/>
+        <w:rPr>
+          <w:lang w:val="en-US"/>
+        </w:rPr>
+      </w:pPr>
+      <w:r>
+        <w:rPr>
+          <w:lang w:val="en-US"/>
+        </w:rPr>
+        <w:t>The lack of time prevents us from correcting this mistake.</w:t>
+      </w:r>
+    </w:p>
+    <w:p>
+      <w:pPr>
+        <w:jc w:val="both"/>
+        <w:rPr>
+          <w:b/>
+          <w:bCs/>
+          <w:lang w:val="en-US"/>
+        </w:rPr>
+      </w:pPr>
+      <w:r>
+        <w:rPr>
+          <w:b/>
+          <w:bCs/>
+          <w:lang w:val="en-US"/>
+        </w:rPr>
+        <w:t xml:space="preserve"> </w:t>
+      </w:r>
+    </w:p>
+    <w:p>
+      <w:pPr>
+        <w:pStyle w:val="Paragraphedeliste"/>
+        <w:jc w:val="both"/>
+        <w:rPr>
+          <w:b/>
+          <w:bCs/>
+          <w:lang w:val="en-US"/>
+        </w:rPr>
+      </w:pPr>
+      <w:r>
+        <w:rPr>
+          <w:b/>
+          <w:bCs/>
+          <w:lang w:val="en-US"/>
+        </w:rPr>
+        <w:t xml:space="preserve"> </w:t>
+      </w:r>
     </w:p>
     <w:p>
       <w:pPr>
         <w:pStyle w:val="Paragraphedeliste"/>
         <w:numPr>
           <w:ilvl w:val="0"/>
-          <w:numId w:val="9"/>
+          <w:numId w:val="7"/>
         </w:numPr>
         <w:jc w:val="both"/>
         <w:rPr>
@@ -699,47 +694,7 @@
           <w:bCs/>
           <w:lang w:val="en-US"/>
         </w:rPr>
-        <w:t xml:space="preserve"> </w:t>
-      </w:r>
-      <w:r>
-        <w:rPr>
-          <w:b/>
-          <w:bCs/>
-          <w:lang w:val="en-US"/>
-        </w:rPr>
-        <w:t>Results</w:t>
-      </w:r>
-      <w:r>
-        <w:rPr>
-          <w:b/>
-          <w:bCs/>
-          <w:lang w:val="en-US"/>
-        </w:rPr>
-        <w:t xml:space="preserve"> v</w:t>
-      </w:r>
-      <w:r>
-        <w:rPr>
-          <w:b/>
-          <w:bCs/>
-          <w:lang w:val="en-US"/>
-        </w:rPr>
-        <w:t xml:space="preserve">erification and </w:t>
-      </w:r>
-      <w:r>
-        <w:rPr>
-          <w:b/>
-          <w:bCs/>
-          <w:lang w:val="en-US"/>
-        </w:rPr>
-        <w:t>v</w:t>
-      </w:r>
-      <w:r>
-        <w:rPr>
-          <w:b/>
-          <w:bCs/>
-          <w:lang w:val="en-US"/>
-        </w:rPr>
-        <w:t>alidation</w:t>
+        <w:t>Results verification and validation</w:t>
       </w:r>
     </w:p>
     <w:p>
@@ -785,21 +740,7 @@
         <w:rPr>
           <w:lang w:val="en-US"/>
         </w:rPr>
-        <w:t xml:space="preserve">. Indeed, when reproducing the assignment’s plots, we tried started by looking of they were resembling to what  we had plotted. Also, when plotting graphs of our own dataset, we looked if the plots were “logical” and plausible compared to what we had done on </w:t>
-      </w:r>
-      <w:proofErr w:type="spellStart"/>
-      <w:r>
-        <w:rPr>
-          <w:lang w:val="en-US"/>
-        </w:rPr>
-        <w:t>MouseReMoCo</w:t>
-      </w:r>
-      <w:proofErr w:type="spellEnd"/>
-      <w:r>
-        <w:rPr>
-          <w:lang w:val="en-US"/>
-        </w:rPr>
-        <w:t>.</w:t>
+        <w:t>. Indeed, when reproducing the assignment’s plots, we tried started by looking of they were resembling to what  we had plotted. Also, when plotting graphs of our own dataset, we looked if the plots were “logical” and plausible compared to what we had done on MouseReMoCo.</w:t>
       </w:r>
     </w:p>
     <w:p>
@@ -1440,6 +1381,95 @@
     </w:lvl>
   </w:abstractNum>
   <w:abstractNum w:abstractNumId="5" w15:restartNumberingAfterBreak="0">
+    <w:nsid w:val="3967630E"/>
+    <w:multiLevelType w:val="hybridMultilevel"/>
+    <w:tmpl w:val="129ADA92"/>
+    <w:lvl w:ilvl="0" w:tplc="FFFFFFFF">
+      <w:start w:val="1"/>
+      <w:numFmt w:val="decimal"/>
+      <w:lvlText w:val="%1."/>
+      <w:lvlJc w:val="left"/>
+      <w:pPr>
+        <w:ind w:left="720" w:hanging="360"/>
+      </w:pPr>
+      <w:rPr>
+        <w:rFonts w:hint="default"/>
+      </w:rPr>
+    </w:lvl>
+    <w:lvl w:ilvl="1" w:tplc="FFFFFFFF">
+      <w:start w:val="1"/>
+      <w:numFmt w:val="lowerLetter"/>
+      <w:lvlText w:val="%2."/>
+      <w:lvlJc w:val="left"/>
+      <w:pPr>
+        <w:ind w:left="1440" w:hanging="360"/>
+      </w:pPr>
+    </w:lvl>
+    <w:lvl w:ilvl="2" w:tplc="FFFFFFFF" w:tentative="1">
+      <w:start w:val="1"/>
+      <w:numFmt w:val="lowerRoman"/>
+      <w:lvlText w:val="%3."/>
+      <w:lvlJc w:val="right"/>
+      <w:pPr>
+        <w:ind w:left="2160" w:hanging="180"/>
+      </w:pPr>
+    </w:lvl>
+    <w:lvl w:ilvl="3" w:tplc="FFFFFFFF" w:tentative="1">
+      <w:start w:val="1"/>
+      <w:numFmt w:val="decimal"/>
+      <w:lvlText w:val="%4."/>
+      <w:lvlJc w:val="left"/>
+      <w:pPr>
+        <w:ind w:left="2880" w:hanging="360"/>
+      </w:pPr>
+    </w:lvl>
+    <w:lvl w:ilvl="4" w:tplc="FFFFFFFF" w:tentative="1">
+      <w:start w:val="1"/>
+      <w:numFmt w:val="lowerLetter"/>
+      <w:lvlText w:val="%5."/>
+      <w:lvlJc w:val="left"/>
+      <w:pPr>
+        <w:ind w:left="3600" w:hanging="360"/>
+      </w:pPr>
+    </w:lvl>
+    <w:lvl w:ilvl="5" w:tplc="FFFFFFFF" w:tentative="1">
+      <w:start w:val="1"/>
+      <w:numFmt w:val="lowerRoman"/>
+      <w:lvlText w:val="%6."/>
+      <w:lvlJc w:val="right"/>
+      <w:pPr>
+        <w:ind w:left="4320" w:hanging="180"/>
+      </w:pPr>
+    </w:lvl>
+    <w:lvl w:ilvl="6" w:tplc="FFFFFFFF" w:tentative="1">
+      <w:start w:val="1"/>
+      <w:numFmt w:val="decimal"/>
+      <w:lvlText w:val="%7."/>
+      <w:lvlJc w:val="left"/>
+      <w:pPr>
+        <w:ind w:left="5040" w:hanging="360"/>
+      </w:pPr>
+    </w:lvl>
+    <w:lvl w:ilvl="7" w:tplc="FFFFFFFF" w:tentative="1">
+      <w:start w:val="1"/>
+      <w:numFmt w:val="lowerLetter"/>
+      <w:lvlText w:val="%8."/>
+      <w:lvlJc w:val="left"/>
+      <w:pPr>
+        <w:ind w:left="5760" w:hanging="360"/>
+      </w:pPr>
+    </w:lvl>
+    <w:lvl w:ilvl="8" w:tplc="FFFFFFFF" w:tentative="1">
+      <w:start w:val="1"/>
+      <w:numFmt w:val="lowerRoman"/>
+      <w:lvlText w:val="%9."/>
+      <w:lvlJc w:val="right"/>
+      <w:pPr>
+        <w:ind w:left="6480" w:hanging="180"/>
+      </w:pPr>
+    </w:lvl>
+  </w:abstractNum>
+  <w:abstractNum w:abstractNumId="6" w15:restartNumberingAfterBreak="0">
     <w:nsid w:val="42573B16"/>
     <w:multiLevelType w:val="multilevel"/>
     <w:tmpl w:val="13E819A6"/>
@@ -1552,7 +1582,7 @@
       </w:pPr>
     </w:lvl>
   </w:abstractNum>
-  <w:abstractNum w:abstractNumId="6" w15:restartNumberingAfterBreak="0">
+  <w:abstractNum w:abstractNumId="7" w15:restartNumberingAfterBreak="0">
     <w:nsid w:val="644A37CD"/>
     <w:multiLevelType w:val="multilevel"/>
     <w:tmpl w:val="D622946C"/>
@@ -1665,7 +1695,7 @@
       </w:pPr>
     </w:lvl>
   </w:abstractNum>
-  <w:abstractNum w:abstractNumId="7" w15:restartNumberingAfterBreak="0">
+  <w:abstractNum w:abstractNumId="8" w15:restartNumberingAfterBreak="0">
     <w:nsid w:val="794353F7"/>
     <w:multiLevelType w:val="multilevel"/>
     <w:tmpl w:val="FD3C7222"/>
@@ -1778,7 +1808,7 @@
       </w:rPr>
     </w:lvl>
   </w:abstractNum>
-  <w:abstractNum w:abstractNumId="8" w15:restartNumberingAfterBreak="0">
+  <w:abstractNum w:abstractNumId="9" w15:restartNumberingAfterBreak="0">
     <w:nsid w:val="7CC61D57"/>
     <w:multiLevelType w:val="multilevel"/>
     <w:tmpl w:val="9B3A8CBE"/>
@@ -1898,13 +1928,13 @@
     <w:abstractNumId w:val="3"/>
   </w:num>
   <w:num w:numId="3" w16cid:durableId="666791026">
-    <w:abstractNumId w:val="5"/>
+    <w:abstractNumId w:val="6"/>
   </w:num>
   <w:num w:numId="4" w16cid:durableId="881751269">
-    <w:abstractNumId w:val="6"/>
+    <w:abstractNumId w:val="7"/>
   </w:num>
   <w:num w:numId="5" w16cid:durableId="1680354107">
-    <w:abstractNumId w:val="8"/>
+    <w:abstractNumId w:val="9"/>
   </w:num>
   <w:num w:numId="6" w16cid:durableId="1909877129">
     <w:abstractNumId w:val="4"/>
@@ -1913,10 +1943,13 @@
     <w:abstractNumId w:val="2"/>
   </w:num>
   <w:num w:numId="8" w16cid:durableId="1845591447">
-    <w:abstractNumId w:val="7"/>
+    <w:abstractNumId w:val="8"/>
   </w:num>
   <w:num w:numId="9" w16cid:durableId="252905848">
     <w:abstractNumId w:val="1"/>
+  </w:num>
+  <w:num w:numId="10" w16cid:durableId="1792018708">
+    <w:abstractNumId w:val="5"/>
   </w:num>
 </w:numbering>
 </file>
@@ -2524,6 +2557,7 @@
   <w:style w:type="character" w:default="1" w:styleId="Policepardfaut">
     <w:name w:val="Default Paragraph Font"/>
     <w:uiPriority w:val="1"/>
+    <w:semiHidden/>
     <w:unhideWhenUsed/>
   </w:style>
   <w:style w:type="table" w:default="1" w:styleId="TableauNormal">

</xml_diff>